<commit_message>
time to code again
</commit_message>
<xml_diff>
--- a/docs/CO2104.docx
+++ b/docs/CO2104.docx
@@ -7,7 +7,15 @@
         <w:pStyle w:val="Title"/>
       </w:pPr>
       <w:r>
-        <w:t>CO2104  - CW2</w:t>
+        <w:t>CO</w:t>
+      </w:r>
+      <w:proofErr w:type="gramStart"/>
+      <w:r>
+        <w:t>2104  -</w:t>
+      </w:r>
+      <w:proofErr w:type="gramEnd"/>
+      <w:r>
+        <w:t xml:space="preserve"> CW2</w:t>
       </w:r>
     </w:p>
     <w:p>
@@ -68,9 +76,11 @@
       <w:r>
         <w:t xml:space="preserve"> is to help its </w:t>
       </w:r>
+      <w:proofErr w:type="gramStart"/>
       <w:r>
         <w:t>users’</w:t>
       </w:r>
+      <w:proofErr w:type="gramEnd"/>
       <w:r>
         <w:t xml:space="preserve"> complete </w:t>
       </w:r>
@@ -416,7 +426,15 @@
         <w:t xml:space="preserve"> This is a horizontal approach to presenting this feature in the prototype to help developers and stakeholders, end-users and clients </w:t>
       </w:r>
       <w:r>
-        <w:t xml:space="preserve">test how easily it is for the users to gain access to the system and create accounts. This is very important because users leave a site within the first 15 second upon entering it. Having this feature shown statically will allow developer to receive feedback from end-users on it visual design and how convenient it is for new users.  </w:t>
+        <w:t xml:space="preserve">test how easily it is for the users to gain access to the system and create accounts. This is very important because users leave a site within the first 15 second upon entering it. Having this feature shown statically will allow developer to receive feedback from end-users on </w:t>
+      </w:r>
+      <w:proofErr w:type="gramStart"/>
+      <w:r>
+        <w:t>it</w:t>
+      </w:r>
+      <w:proofErr w:type="gramEnd"/>
+      <w:r>
+        <w:t xml:space="preserve"> visual design and how convenient it is for new users.  </w:t>
       </w:r>
     </w:p>
     <w:p>
@@ -435,7 +453,15 @@
         <w:t>The task manager will be</w:t>
       </w:r>
       <w:r>
-        <w:t xml:space="preserve"> fully developed to give a full grasp of it capabilities to the user as that specific webpage is being accessed. This will have multiple smaller features implemented to make up the bigger feature of managing tasks for its users. One of these tasks are adding a task name, starting time</w:t>
+        <w:t xml:space="preserve"> fully developed to give a full grasp of </w:t>
+      </w:r>
+      <w:proofErr w:type="gramStart"/>
+      <w:r>
+        <w:t>it</w:t>
+      </w:r>
+      <w:proofErr w:type="gramEnd"/>
+      <w:r>
+        <w:t xml:space="preserve"> capabilities to the user as that specific webpage is being accessed. This will have multiple smaller features implemented to make up the bigger feature of managing tasks for its users. One of these tasks are adding a task name, starting time</w:t>
       </w:r>
       <w:r>
         <w:t xml:space="preserve">, </w:t>
@@ -474,10 +500,18 @@
         <w:t>ending time</w:t>
       </w:r>
       <w:r>
-        <w:t xml:space="preserve"> and date </w:t>
-      </w:r>
-      <w:r>
-        <w:t xml:space="preserve">. </w:t>
+        <w:t xml:space="preserve"> and </w:t>
+      </w:r>
+      <w:proofErr w:type="gramStart"/>
+      <w:r>
+        <w:t xml:space="preserve">date </w:t>
+      </w:r>
+      <w:r>
+        <w:t>.</w:t>
+      </w:r>
+      <w:proofErr w:type="gramEnd"/>
+      <w:r>
+        <w:t xml:space="preserve"> </w:t>
       </w:r>
       <w:r>
         <w:t>Finally,</w:t>
@@ -537,8 +571,13 @@
       <w:r>
         <w:t xml:space="preserve">windowed </w:t>
       </w:r>
-      <w:r>
-        <w:t>tasks they will be take</w:t>
+      <w:proofErr w:type="gramStart"/>
+      <w:r>
+        <w:t>tasks</w:t>
+      </w:r>
+      <w:proofErr w:type="gramEnd"/>
+      <w:r>
+        <w:t xml:space="preserve"> they will be take</w:t>
       </w:r>
       <w:r>
         <w:t xml:space="preserve">n to </w:t>
@@ -686,7 +725,15 @@
       </w:r>
       <w:proofErr w:type="spellEnd"/>
       <w:r>
-        <w:t xml:space="preserve"> will be no dynamic interactions on this page but gives clients and end-users a visual representation of what a functional calendar would look like in the middle of a the user’s monthly scheduling. </w:t>
+        <w:t xml:space="preserve"> will be no dynamic interactions on this page but gives clients and end-users a visual representation of what a functional calendar would look like in the middle of </w:t>
+      </w:r>
+      <w:proofErr w:type="gramStart"/>
+      <w:r>
+        <w:t>a the</w:t>
+      </w:r>
+      <w:proofErr w:type="gramEnd"/>
+      <w:r>
+        <w:t xml:space="preserve"> user’s monthly scheduling. </w:t>
       </w:r>
     </w:p>
     <w:p>
@@ -764,19 +811,7 @@
           <w:rPr>
             <w:rStyle w:val="Hyperlink"/>
           </w:rPr>
-          <w:t>colorlib</w:t>
-        </w:r>
-        <w:r>
-          <w:rPr>
-            <w:rStyle w:val="Hyperlink"/>
-          </w:rPr>
-          <w:t>.</w:t>
-        </w:r>
-        <w:r>
-          <w:rPr>
-            <w:rStyle w:val="Hyperlink"/>
-          </w:rPr>
-          <w:t>com</w:t>
+          <w:t>colorlib.com</w:t>
         </w:r>
       </w:hyperlink>
       <w:r>
@@ -898,6 +933,294 @@
         <w:t xml:space="preserve">. These JS codes helped me manage my task manager information allowing me to save the Name, times, and dates. </w:t>
       </w:r>
     </w:p>
+    <w:p/>
+    <w:p>
+      <w:pPr>
+        <w:numPr>
+          <w:ilvl w:val="0"/>
+          <w:numId w:val="4"/>
+        </w:numPr>
+        <w:spacing w:after="0" w:line="240" w:lineRule="auto"/>
+        <w:rPr>
+          <w:rFonts w:ascii="Arial" w:hAnsi="Arial" w:cs="Arial"/>
+          <w:color w:val="FF0000"/>
+        </w:rPr>
+      </w:pPr>
+      <w:r>
+        <w:rPr>
+          <w:rFonts w:ascii="Arial" w:hAnsi="Arial" w:cs="Arial"/>
+          <w:b/>
+          <w:bCs/>
+          <w:color w:val="FF0000"/>
+        </w:rPr>
+        <w:t>Annotated screenshots</w:t>
+      </w:r>
+      <w:r>
+        <w:rPr>
+          <w:rFonts w:ascii="Arial" w:hAnsi="Arial" w:cs="Arial"/>
+          <w:color w:val="FF0000"/>
+        </w:rPr>
+        <w:t> - A series of annotated screenshots (one page of your site per A4 page) that highlights:</w:t>
+      </w:r>
+    </w:p>
+    <w:p>
+      <w:pPr>
+        <w:numPr>
+          <w:ilvl w:val="1"/>
+          <w:numId w:val="4"/>
+        </w:numPr>
+        <w:spacing w:after="0" w:line="240" w:lineRule="auto"/>
+        <w:rPr>
+          <w:rFonts w:ascii="Arial" w:hAnsi="Arial" w:cs="Arial"/>
+          <w:color w:val="FF0000"/>
+        </w:rPr>
+      </w:pPr>
+      <w:r>
+        <w:rPr>
+          <w:rFonts w:ascii="Arial" w:hAnsi="Arial" w:cs="Arial"/>
+          <w:color w:val="FF0000"/>
+        </w:rPr>
+        <w:t>A short page description (the function of the page)</w:t>
+      </w:r>
+    </w:p>
+    <w:p>
+      <w:pPr>
+        <w:numPr>
+          <w:ilvl w:val="1"/>
+          <w:numId w:val="4"/>
+        </w:numPr>
+        <w:spacing w:after="0" w:line="240" w:lineRule="auto"/>
+        <w:rPr>
+          <w:rFonts w:ascii="Arial" w:hAnsi="Arial" w:cs="Arial"/>
+          <w:color w:val="FF0000"/>
+        </w:rPr>
+      </w:pPr>
+      <w:r>
+        <w:rPr>
+          <w:rFonts w:ascii="Arial" w:hAnsi="Arial" w:cs="Arial"/>
+          <w:color w:val="FF0000"/>
+        </w:rPr>
+        <w:t>Functions/features of all elements found within each page</w:t>
+      </w:r>
+    </w:p>
+    <w:p>
+      <w:pPr>
+        <w:numPr>
+          <w:ilvl w:val="1"/>
+          <w:numId w:val="4"/>
+        </w:numPr>
+        <w:spacing w:after="0" w:line="240" w:lineRule="auto"/>
+        <w:rPr>
+          <w:rFonts w:ascii="Arial" w:hAnsi="Arial" w:cs="Arial"/>
+          <w:color w:val="FF0000"/>
+        </w:rPr>
+      </w:pPr>
+      <w:r>
+        <w:rPr>
+          <w:rFonts w:ascii="Arial" w:hAnsi="Arial" w:cs="Arial"/>
+          <w:color w:val="FF0000"/>
+        </w:rPr>
+        <w:t>Where functionality has been simplified for the prototype but could be expanded in the final product (</w:t>
+      </w:r>
+      <w:proofErr w:type="gramStart"/>
+      <w:r>
+        <w:rPr>
+          <w:rFonts w:ascii="Arial" w:hAnsi="Arial" w:cs="Arial"/>
+          <w:color w:val="FF0000"/>
+        </w:rPr>
+        <w:t>i.e.</w:t>
+      </w:r>
+      <w:proofErr w:type="gramEnd"/>
+      <w:r>
+        <w:rPr>
+          <w:rFonts w:ascii="Arial" w:hAnsi="Arial" w:cs="Arial"/>
+          <w:color w:val="FF0000"/>
+        </w:rPr>
+        <w:t xml:space="preserve"> additional database interactivity)</w:t>
+      </w:r>
+    </w:p>
+    <w:p>
+      <w:pPr>
+        <w:numPr>
+          <w:ilvl w:val="1"/>
+          <w:numId w:val="4"/>
+        </w:numPr>
+        <w:spacing w:after="0" w:line="240" w:lineRule="auto"/>
+        <w:rPr>
+          <w:rFonts w:ascii="Arial" w:hAnsi="Arial" w:cs="Arial"/>
+          <w:color w:val="FF0000"/>
+        </w:rPr>
+      </w:pPr>
+      <w:r>
+        <w:rPr>
+          <w:rFonts w:ascii="Arial" w:hAnsi="Arial" w:cs="Arial"/>
+          <w:color w:val="FF0000"/>
+        </w:rPr>
+        <w:t>Elements that meet the requirements of the client/end-user</w:t>
+      </w:r>
+    </w:p>
+    <w:p>
+      <w:pPr>
+        <w:numPr>
+          <w:ilvl w:val="1"/>
+          <w:numId w:val="4"/>
+        </w:numPr>
+        <w:spacing w:after="0" w:line="240" w:lineRule="auto"/>
+        <w:rPr>
+          <w:rFonts w:ascii="Arial" w:hAnsi="Arial" w:cs="Arial"/>
+          <w:color w:val="FF0000"/>
+        </w:rPr>
+      </w:pPr>
+      <w:r>
+        <w:rPr>
+          <w:rFonts w:ascii="Arial" w:hAnsi="Arial" w:cs="Arial"/>
+          <w:color w:val="FF0000"/>
+        </w:rPr>
+        <w:t>Where accessibility has been considered in your implementation (functionality, features and design choices)</w:t>
+      </w:r>
+    </w:p>
+    <w:p>
+      <w:pPr>
+        <w:spacing w:after="0" w:line="240" w:lineRule="auto"/>
+        <w:ind w:left="1440"/>
+        <w:rPr>
+          <w:rFonts w:ascii="Arial" w:hAnsi="Arial" w:cs="Arial"/>
+          <w:color w:val="FF0000"/>
+        </w:rPr>
+      </w:pPr>
+    </w:p>
+    <w:p>
+      <w:pPr>
+        <w:numPr>
+          <w:ilvl w:val="0"/>
+          <w:numId w:val="4"/>
+        </w:numPr>
+        <w:spacing w:after="0" w:line="240" w:lineRule="auto"/>
+        <w:rPr>
+          <w:rFonts w:ascii="Arial" w:hAnsi="Arial" w:cs="Arial"/>
+          <w:color w:val="FF0000"/>
+        </w:rPr>
+      </w:pPr>
+      <w:r>
+        <w:rPr>
+          <w:rFonts w:ascii="Arial" w:hAnsi="Arial" w:cs="Arial"/>
+          <w:b/>
+          <w:bCs/>
+          <w:color w:val="FF0000"/>
+        </w:rPr>
+        <w:t>Heuristic evaluation and Usability testing results </w:t>
+      </w:r>
+      <w:r>
+        <w:rPr>
+          <w:rFonts w:ascii="Arial" w:hAnsi="Arial" w:cs="Arial"/>
+          <w:color w:val="FF0000"/>
+        </w:rPr>
+        <w:t>- A section within your portfolio where you present the results of your Heuristic evaluation, and Usability testing - You should be looking to have had at least FIVE individuals test your product. These can be class peers, but you are encouraged to test with other individuals who could benefit from your product. * (Please refer to the appendix for more information)</w:t>
+      </w:r>
+    </w:p>
+    <w:p>
+      <w:r>
+        <w:t xml:space="preserve">Heuristic Evaluation </w:t>
+      </w:r>
+    </w:p>
+    <w:p/>
+    <w:p>
+      <w:r>
+        <w:t>Usability Testing Results</w:t>
+      </w:r>
+    </w:p>
+    <w:p/>
+    <w:p>
+      <w:pPr>
+        <w:numPr>
+          <w:ilvl w:val="0"/>
+          <w:numId w:val="6"/>
+        </w:numPr>
+        <w:spacing w:after="0" w:line="240" w:lineRule="auto"/>
+        <w:rPr>
+          <w:rFonts w:ascii="Arial" w:hAnsi="Arial" w:cs="Arial"/>
+          <w:color w:val="FF0000"/>
+        </w:rPr>
+      </w:pPr>
+      <w:r>
+        <w:rPr>
+          <w:rFonts w:ascii="Arial" w:hAnsi="Arial" w:cs="Arial"/>
+          <w:b/>
+          <w:bCs/>
+          <w:color w:val="FF0000"/>
+        </w:rPr>
+        <w:t>Feedback and Discussion -</w:t>
+      </w:r>
+      <w:r>
+        <w:rPr>
+          <w:rFonts w:ascii="Arial" w:hAnsi="Arial" w:cs="Arial"/>
+          <w:color w:val="FF0000"/>
+        </w:rPr>
+        <w:t> A discussion section on your evaluation findings where you provide a clear review of the feedback. This review should then document the influence of change on your design or justify why your design will not change even when feedback identifies potential issues with end-users.</w:t>
+      </w:r>
+    </w:p>
+    <w:p>
+      <w:pPr>
+        <w:rPr>
+          <w:color w:val="FF0000"/>
+        </w:rPr>
+      </w:pPr>
+    </w:p>
+    <w:p>
+      <w:pPr>
+        <w:numPr>
+          <w:ilvl w:val="0"/>
+          <w:numId w:val="7"/>
+        </w:numPr>
+        <w:spacing w:after="0" w:line="240" w:lineRule="auto"/>
+        <w:rPr>
+          <w:rFonts w:ascii="Arial" w:hAnsi="Arial" w:cs="Arial"/>
+          <w:color w:val="FF0000"/>
+        </w:rPr>
+      </w:pPr>
+      <w:proofErr w:type="gramStart"/>
+      <w:r>
+        <w:rPr>
+          <w:rFonts w:ascii="Arial" w:hAnsi="Arial" w:cs="Arial"/>
+          <w:b/>
+          <w:bCs/>
+          <w:color w:val="FF0000"/>
+        </w:rPr>
+        <w:t>Conclusion  </w:t>
+      </w:r>
+      <w:r>
+        <w:rPr>
+          <w:rFonts w:ascii="Arial" w:hAnsi="Arial" w:cs="Arial"/>
+          <w:color w:val="FF0000"/>
+        </w:rPr>
+        <w:t>-</w:t>
+      </w:r>
+      <w:proofErr w:type="gramEnd"/>
+      <w:r>
+        <w:rPr>
+          <w:rFonts w:ascii="Arial" w:hAnsi="Arial" w:cs="Arial"/>
+          <w:color w:val="FF0000"/>
+        </w:rPr>
+        <w:t xml:space="preserve"> A conclusion (1-2 paragraphs) where you </w:t>
+      </w:r>
+      <w:proofErr w:type="spellStart"/>
+      <w:r>
+        <w:rPr>
+          <w:rFonts w:ascii="Arial" w:hAnsi="Arial" w:cs="Arial"/>
+          <w:color w:val="FF0000"/>
+        </w:rPr>
+        <w:t>summarise</w:t>
+      </w:r>
+      <w:proofErr w:type="spellEnd"/>
+      <w:r>
+        <w:rPr>
+          <w:rFonts w:ascii="Arial" w:hAnsi="Arial" w:cs="Arial"/>
+          <w:color w:val="FF0000"/>
+        </w:rPr>
+        <w:t xml:space="preserve"> what you produced, the success of implementing your original idea, and what would be required to progress this into becoming the starting point for the final development (if it was to be made). </w:t>
+      </w:r>
+    </w:p>
+    <w:p/>
     <w:sectPr>
       <w:pgSz w:w="12240" w:h="15840"/>
       <w:pgMar w:top="1440" w:right="1440" w:bottom="1440" w:left="1440" w:header="720" w:footer="720" w:gutter="0"/>
@@ -911,6 +1234,602 @@
 <file path=word/numbering.xml><?xml version="1.0" encoding="utf-8"?>
 <w:numbering xmlns:wpc="http://schemas.microsoft.com/office/word/2010/wordprocessingCanvas" xmlns:cx="http://schemas.microsoft.com/office/drawing/2014/chartex" xmlns:cx1="http://schemas.microsoft.com/office/drawing/2015/9/8/chartex" xmlns:cx2="http://schemas.microsoft.com/office/drawing/2015/10/21/chartex" xmlns:cx3="http://schemas.microsoft.com/office/drawing/2016/5/9/chartex" xmlns:cx4="http://schemas.microsoft.com/office/drawing/2016/5/10/chartex" xmlns:cx5="http://schemas.microsoft.com/office/drawing/2016/5/11/chartex" xmlns:cx6="http://schemas.microsoft.com/office/drawing/2016/5/12/chartex" xmlns:cx7="http://schemas.microsoft.com/office/drawing/2016/5/13/chartex" xmlns:cx8="http://schemas.microsoft.com/office/drawing/2016/5/14/chartex" xmlns:mc="http://schemas.openxmlformats.org/markup-compatibility/2006" xmlns:aink="http://schemas.microsoft.com/office/drawing/2016/ink" xmlns:am3d="http://schemas.microsoft.com/office/drawing/2017/model3d" xmlns:o="urn:schemas-microsoft-com:office:office" xmlns:oel="http://schemas.microsoft.com/office/2019/extlst" xmlns:r="http://schemas.openxmlformats.org/officeDocument/2006/relationships" xmlns:m="http://schemas.openxmlformats.org/officeDocument/2006/math" xmlns:v="urn:schemas-microsoft-com:vml" xmlns:wp14="http://schemas.microsoft.com/office/word/2010/wordprocessingDrawing" xmlns:wp="http://schemas.openxmlformats.org/drawingml/2006/wordprocessingDrawing" xmlns:w10="urn:schemas-microsoft-com:office:word" xmlns:w="http://schemas.openxmlformats.org/wordprocessingml/2006/main" xmlns:w14="http://schemas.microsoft.com/office/word/2010/wordml" xmlns:w15="http://schemas.microsoft.com/office/word/2012/wordml" xmlns:w16cex="http://schemas.microsoft.com/office/word/2018/wordml/cex" xmlns:w16cid="http://schemas.microsoft.com/office/word/2016/wordml/cid" xmlns:w16="http://schemas.microsoft.com/office/word/2018/wordml" xmlns:w16sdtdh="http://schemas.microsoft.com/office/word/2020/wordml/sdtdatahash" xmlns:w16se="http://schemas.microsoft.com/office/word/2015/wordml/symex" xmlns:wpg="http://schemas.microsoft.com/office/word/2010/wordprocessingGroup" xmlns:wpi="http://schemas.microsoft.com/office/word/2010/wordprocessingInk" xmlns:wne="http://schemas.microsoft.com/office/word/2006/wordml" xmlns:wps="http://schemas.microsoft.com/office/word/2010/wordprocessingShape" mc:Ignorable="w14 w15 w16se w16cid w16 w16cex w16sdtdh wp14">
   <w:abstractNum w:abstractNumId="0" w15:restartNumberingAfterBreak="0">
+    <w:nsid w:val="0B003910"/>
+    <w:multiLevelType w:val="multilevel"/>
+    <w:tmpl w:val="90C8E680"/>
+    <w:lvl w:ilvl="0">
+      <w:start w:val="1"/>
+      <w:numFmt w:val="bullet"/>
+      <w:lvlText w:val=""/>
+      <w:lvlJc w:val="left"/>
+      <w:pPr>
+        <w:tabs>
+          <w:tab w:val="num" w:pos="720"/>
+        </w:tabs>
+        <w:ind w:left="720" w:hanging="360"/>
+      </w:pPr>
+      <w:rPr>
+        <w:rFonts w:ascii="Symbol" w:hAnsi="Symbol" w:hint="default"/>
+        <w:sz w:val="20"/>
+      </w:rPr>
+    </w:lvl>
+    <w:lvl w:ilvl="1" w:tentative="1">
+      <w:start w:val="1"/>
+      <w:numFmt w:val="bullet"/>
+      <w:lvlText w:val="o"/>
+      <w:lvlJc w:val="left"/>
+      <w:pPr>
+        <w:tabs>
+          <w:tab w:val="num" w:pos="1440"/>
+        </w:tabs>
+        <w:ind w:left="1440" w:hanging="360"/>
+      </w:pPr>
+      <w:rPr>
+        <w:rFonts w:ascii="Courier New" w:hAnsi="Courier New" w:hint="default"/>
+        <w:sz w:val="20"/>
+      </w:rPr>
+    </w:lvl>
+    <w:lvl w:ilvl="2" w:tentative="1">
+      <w:start w:val="1"/>
+      <w:numFmt w:val="bullet"/>
+      <w:lvlText w:val=""/>
+      <w:lvlJc w:val="left"/>
+      <w:pPr>
+        <w:tabs>
+          <w:tab w:val="num" w:pos="2160"/>
+        </w:tabs>
+        <w:ind w:left="2160" w:hanging="360"/>
+      </w:pPr>
+      <w:rPr>
+        <w:rFonts w:ascii="Wingdings" w:hAnsi="Wingdings" w:hint="default"/>
+        <w:sz w:val="20"/>
+      </w:rPr>
+    </w:lvl>
+    <w:lvl w:ilvl="3" w:tentative="1">
+      <w:start w:val="1"/>
+      <w:numFmt w:val="bullet"/>
+      <w:lvlText w:val=""/>
+      <w:lvlJc w:val="left"/>
+      <w:pPr>
+        <w:tabs>
+          <w:tab w:val="num" w:pos="2880"/>
+        </w:tabs>
+        <w:ind w:left="2880" w:hanging="360"/>
+      </w:pPr>
+      <w:rPr>
+        <w:rFonts w:ascii="Wingdings" w:hAnsi="Wingdings" w:hint="default"/>
+        <w:sz w:val="20"/>
+      </w:rPr>
+    </w:lvl>
+    <w:lvl w:ilvl="4" w:tentative="1">
+      <w:start w:val="1"/>
+      <w:numFmt w:val="bullet"/>
+      <w:lvlText w:val=""/>
+      <w:lvlJc w:val="left"/>
+      <w:pPr>
+        <w:tabs>
+          <w:tab w:val="num" w:pos="3600"/>
+        </w:tabs>
+        <w:ind w:left="3600" w:hanging="360"/>
+      </w:pPr>
+      <w:rPr>
+        <w:rFonts w:ascii="Wingdings" w:hAnsi="Wingdings" w:hint="default"/>
+        <w:sz w:val="20"/>
+      </w:rPr>
+    </w:lvl>
+    <w:lvl w:ilvl="5" w:tentative="1">
+      <w:start w:val="1"/>
+      <w:numFmt w:val="bullet"/>
+      <w:lvlText w:val=""/>
+      <w:lvlJc w:val="left"/>
+      <w:pPr>
+        <w:tabs>
+          <w:tab w:val="num" w:pos="4320"/>
+        </w:tabs>
+        <w:ind w:left="4320" w:hanging="360"/>
+      </w:pPr>
+      <w:rPr>
+        <w:rFonts w:ascii="Wingdings" w:hAnsi="Wingdings" w:hint="default"/>
+        <w:sz w:val="20"/>
+      </w:rPr>
+    </w:lvl>
+    <w:lvl w:ilvl="6" w:tentative="1">
+      <w:start w:val="1"/>
+      <w:numFmt w:val="bullet"/>
+      <w:lvlText w:val=""/>
+      <w:lvlJc w:val="left"/>
+      <w:pPr>
+        <w:tabs>
+          <w:tab w:val="num" w:pos="5040"/>
+        </w:tabs>
+        <w:ind w:left="5040" w:hanging="360"/>
+      </w:pPr>
+      <w:rPr>
+        <w:rFonts w:ascii="Wingdings" w:hAnsi="Wingdings" w:hint="default"/>
+        <w:sz w:val="20"/>
+      </w:rPr>
+    </w:lvl>
+    <w:lvl w:ilvl="7" w:tentative="1">
+      <w:start w:val="1"/>
+      <w:numFmt w:val="bullet"/>
+      <w:lvlText w:val=""/>
+      <w:lvlJc w:val="left"/>
+      <w:pPr>
+        <w:tabs>
+          <w:tab w:val="num" w:pos="5760"/>
+        </w:tabs>
+        <w:ind w:left="5760" w:hanging="360"/>
+      </w:pPr>
+      <w:rPr>
+        <w:rFonts w:ascii="Wingdings" w:hAnsi="Wingdings" w:hint="default"/>
+        <w:sz w:val="20"/>
+      </w:rPr>
+    </w:lvl>
+    <w:lvl w:ilvl="8" w:tentative="1">
+      <w:start w:val="1"/>
+      <w:numFmt w:val="bullet"/>
+      <w:lvlText w:val=""/>
+      <w:lvlJc w:val="left"/>
+      <w:pPr>
+        <w:tabs>
+          <w:tab w:val="num" w:pos="6480"/>
+        </w:tabs>
+        <w:ind w:left="6480" w:hanging="360"/>
+      </w:pPr>
+      <w:rPr>
+        <w:rFonts w:ascii="Wingdings" w:hAnsi="Wingdings" w:hint="default"/>
+        <w:sz w:val="20"/>
+      </w:rPr>
+    </w:lvl>
+  </w:abstractNum>
+  <w:abstractNum w:abstractNumId="1" w15:restartNumberingAfterBreak="0">
+    <w:nsid w:val="0D7F740F"/>
+    <w:multiLevelType w:val="multilevel"/>
+    <w:tmpl w:val="72C8C17C"/>
+    <w:lvl w:ilvl="0">
+      <w:start w:val="1"/>
+      <w:numFmt w:val="bullet"/>
+      <w:lvlText w:val=""/>
+      <w:lvlJc w:val="left"/>
+      <w:pPr>
+        <w:tabs>
+          <w:tab w:val="num" w:pos="720"/>
+        </w:tabs>
+        <w:ind w:left="720" w:hanging="360"/>
+      </w:pPr>
+      <w:rPr>
+        <w:rFonts w:ascii="Symbol" w:hAnsi="Symbol" w:hint="default"/>
+        <w:sz w:val="20"/>
+      </w:rPr>
+    </w:lvl>
+    <w:lvl w:ilvl="1">
+      <w:start w:val="1"/>
+      <w:numFmt w:val="bullet"/>
+      <w:lvlText w:val="o"/>
+      <w:lvlJc w:val="left"/>
+      <w:pPr>
+        <w:tabs>
+          <w:tab w:val="num" w:pos="1440"/>
+        </w:tabs>
+        <w:ind w:left="1440" w:hanging="360"/>
+      </w:pPr>
+      <w:rPr>
+        <w:rFonts w:ascii="Courier New" w:hAnsi="Courier New" w:hint="default"/>
+        <w:sz w:val="20"/>
+      </w:rPr>
+    </w:lvl>
+    <w:lvl w:ilvl="2" w:tentative="1">
+      <w:start w:val="1"/>
+      <w:numFmt w:val="bullet"/>
+      <w:lvlText w:val=""/>
+      <w:lvlJc w:val="left"/>
+      <w:pPr>
+        <w:tabs>
+          <w:tab w:val="num" w:pos="2160"/>
+        </w:tabs>
+        <w:ind w:left="2160" w:hanging="360"/>
+      </w:pPr>
+      <w:rPr>
+        <w:rFonts w:ascii="Wingdings" w:hAnsi="Wingdings" w:hint="default"/>
+        <w:sz w:val="20"/>
+      </w:rPr>
+    </w:lvl>
+    <w:lvl w:ilvl="3" w:tentative="1">
+      <w:start w:val="1"/>
+      <w:numFmt w:val="bullet"/>
+      <w:lvlText w:val=""/>
+      <w:lvlJc w:val="left"/>
+      <w:pPr>
+        <w:tabs>
+          <w:tab w:val="num" w:pos="2880"/>
+        </w:tabs>
+        <w:ind w:left="2880" w:hanging="360"/>
+      </w:pPr>
+      <w:rPr>
+        <w:rFonts w:ascii="Wingdings" w:hAnsi="Wingdings" w:hint="default"/>
+        <w:sz w:val="20"/>
+      </w:rPr>
+    </w:lvl>
+    <w:lvl w:ilvl="4" w:tentative="1">
+      <w:start w:val="1"/>
+      <w:numFmt w:val="bullet"/>
+      <w:lvlText w:val=""/>
+      <w:lvlJc w:val="left"/>
+      <w:pPr>
+        <w:tabs>
+          <w:tab w:val="num" w:pos="3600"/>
+        </w:tabs>
+        <w:ind w:left="3600" w:hanging="360"/>
+      </w:pPr>
+      <w:rPr>
+        <w:rFonts w:ascii="Wingdings" w:hAnsi="Wingdings" w:hint="default"/>
+        <w:sz w:val="20"/>
+      </w:rPr>
+    </w:lvl>
+    <w:lvl w:ilvl="5" w:tentative="1">
+      <w:start w:val="1"/>
+      <w:numFmt w:val="bullet"/>
+      <w:lvlText w:val=""/>
+      <w:lvlJc w:val="left"/>
+      <w:pPr>
+        <w:tabs>
+          <w:tab w:val="num" w:pos="4320"/>
+        </w:tabs>
+        <w:ind w:left="4320" w:hanging="360"/>
+      </w:pPr>
+      <w:rPr>
+        <w:rFonts w:ascii="Wingdings" w:hAnsi="Wingdings" w:hint="default"/>
+        <w:sz w:val="20"/>
+      </w:rPr>
+    </w:lvl>
+    <w:lvl w:ilvl="6" w:tentative="1">
+      <w:start w:val="1"/>
+      <w:numFmt w:val="bullet"/>
+      <w:lvlText w:val=""/>
+      <w:lvlJc w:val="left"/>
+      <w:pPr>
+        <w:tabs>
+          <w:tab w:val="num" w:pos="5040"/>
+        </w:tabs>
+        <w:ind w:left="5040" w:hanging="360"/>
+      </w:pPr>
+      <w:rPr>
+        <w:rFonts w:ascii="Wingdings" w:hAnsi="Wingdings" w:hint="default"/>
+        <w:sz w:val="20"/>
+      </w:rPr>
+    </w:lvl>
+    <w:lvl w:ilvl="7" w:tentative="1">
+      <w:start w:val="1"/>
+      <w:numFmt w:val="bullet"/>
+      <w:lvlText w:val=""/>
+      <w:lvlJc w:val="left"/>
+      <w:pPr>
+        <w:tabs>
+          <w:tab w:val="num" w:pos="5760"/>
+        </w:tabs>
+        <w:ind w:left="5760" w:hanging="360"/>
+      </w:pPr>
+      <w:rPr>
+        <w:rFonts w:ascii="Wingdings" w:hAnsi="Wingdings" w:hint="default"/>
+        <w:sz w:val="20"/>
+      </w:rPr>
+    </w:lvl>
+    <w:lvl w:ilvl="8" w:tentative="1">
+      <w:start w:val="1"/>
+      <w:numFmt w:val="bullet"/>
+      <w:lvlText w:val=""/>
+      <w:lvlJc w:val="left"/>
+      <w:pPr>
+        <w:tabs>
+          <w:tab w:val="num" w:pos="6480"/>
+        </w:tabs>
+        <w:ind w:left="6480" w:hanging="360"/>
+      </w:pPr>
+      <w:rPr>
+        <w:rFonts w:ascii="Wingdings" w:hAnsi="Wingdings" w:hint="default"/>
+        <w:sz w:val="20"/>
+      </w:rPr>
+    </w:lvl>
+  </w:abstractNum>
+  <w:abstractNum w:abstractNumId="2" w15:restartNumberingAfterBreak="0">
+    <w:nsid w:val="145B0D7F"/>
+    <w:multiLevelType w:val="multilevel"/>
+    <w:tmpl w:val="F998DB5C"/>
+    <w:lvl w:ilvl="0">
+      <w:start w:val="1"/>
+      <w:numFmt w:val="bullet"/>
+      <w:lvlText w:val=""/>
+      <w:lvlJc w:val="left"/>
+      <w:pPr>
+        <w:tabs>
+          <w:tab w:val="num" w:pos="720"/>
+        </w:tabs>
+        <w:ind w:left="720" w:hanging="360"/>
+      </w:pPr>
+      <w:rPr>
+        <w:rFonts w:ascii="Symbol" w:hAnsi="Symbol" w:hint="default"/>
+        <w:sz w:val="20"/>
+      </w:rPr>
+    </w:lvl>
+    <w:lvl w:ilvl="1" w:tentative="1">
+      <w:start w:val="1"/>
+      <w:numFmt w:val="bullet"/>
+      <w:lvlText w:val="o"/>
+      <w:lvlJc w:val="left"/>
+      <w:pPr>
+        <w:tabs>
+          <w:tab w:val="num" w:pos="1440"/>
+        </w:tabs>
+        <w:ind w:left="1440" w:hanging="360"/>
+      </w:pPr>
+      <w:rPr>
+        <w:rFonts w:ascii="Courier New" w:hAnsi="Courier New" w:hint="default"/>
+        <w:sz w:val="20"/>
+      </w:rPr>
+    </w:lvl>
+    <w:lvl w:ilvl="2" w:tentative="1">
+      <w:start w:val="1"/>
+      <w:numFmt w:val="bullet"/>
+      <w:lvlText w:val=""/>
+      <w:lvlJc w:val="left"/>
+      <w:pPr>
+        <w:tabs>
+          <w:tab w:val="num" w:pos="2160"/>
+        </w:tabs>
+        <w:ind w:left="2160" w:hanging="360"/>
+      </w:pPr>
+      <w:rPr>
+        <w:rFonts w:ascii="Wingdings" w:hAnsi="Wingdings" w:hint="default"/>
+        <w:sz w:val="20"/>
+      </w:rPr>
+    </w:lvl>
+    <w:lvl w:ilvl="3" w:tentative="1">
+      <w:start w:val="1"/>
+      <w:numFmt w:val="bullet"/>
+      <w:lvlText w:val=""/>
+      <w:lvlJc w:val="left"/>
+      <w:pPr>
+        <w:tabs>
+          <w:tab w:val="num" w:pos="2880"/>
+        </w:tabs>
+        <w:ind w:left="2880" w:hanging="360"/>
+      </w:pPr>
+      <w:rPr>
+        <w:rFonts w:ascii="Wingdings" w:hAnsi="Wingdings" w:hint="default"/>
+        <w:sz w:val="20"/>
+      </w:rPr>
+    </w:lvl>
+    <w:lvl w:ilvl="4" w:tentative="1">
+      <w:start w:val="1"/>
+      <w:numFmt w:val="bullet"/>
+      <w:lvlText w:val=""/>
+      <w:lvlJc w:val="left"/>
+      <w:pPr>
+        <w:tabs>
+          <w:tab w:val="num" w:pos="3600"/>
+        </w:tabs>
+        <w:ind w:left="3600" w:hanging="360"/>
+      </w:pPr>
+      <w:rPr>
+        <w:rFonts w:ascii="Wingdings" w:hAnsi="Wingdings" w:hint="default"/>
+        <w:sz w:val="20"/>
+      </w:rPr>
+    </w:lvl>
+    <w:lvl w:ilvl="5" w:tentative="1">
+      <w:start w:val="1"/>
+      <w:numFmt w:val="bullet"/>
+      <w:lvlText w:val=""/>
+      <w:lvlJc w:val="left"/>
+      <w:pPr>
+        <w:tabs>
+          <w:tab w:val="num" w:pos="4320"/>
+        </w:tabs>
+        <w:ind w:left="4320" w:hanging="360"/>
+      </w:pPr>
+      <w:rPr>
+        <w:rFonts w:ascii="Wingdings" w:hAnsi="Wingdings" w:hint="default"/>
+        <w:sz w:val="20"/>
+      </w:rPr>
+    </w:lvl>
+    <w:lvl w:ilvl="6" w:tentative="1">
+      <w:start w:val="1"/>
+      <w:numFmt w:val="bullet"/>
+      <w:lvlText w:val=""/>
+      <w:lvlJc w:val="left"/>
+      <w:pPr>
+        <w:tabs>
+          <w:tab w:val="num" w:pos="5040"/>
+        </w:tabs>
+        <w:ind w:left="5040" w:hanging="360"/>
+      </w:pPr>
+      <w:rPr>
+        <w:rFonts w:ascii="Wingdings" w:hAnsi="Wingdings" w:hint="default"/>
+        <w:sz w:val="20"/>
+      </w:rPr>
+    </w:lvl>
+    <w:lvl w:ilvl="7" w:tentative="1">
+      <w:start w:val="1"/>
+      <w:numFmt w:val="bullet"/>
+      <w:lvlText w:val=""/>
+      <w:lvlJc w:val="left"/>
+      <w:pPr>
+        <w:tabs>
+          <w:tab w:val="num" w:pos="5760"/>
+        </w:tabs>
+        <w:ind w:left="5760" w:hanging="360"/>
+      </w:pPr>
+      <w:rPr>
+        <w:rFonts w:ascii="Wingdings" w:hAnsi="Wingdings" w:hint="default"/>
+        <w:sz w:val="20"/>
+      </w:rPr>
+    </w:lvl>
+    <w:lvl w:ilvl="8" w:tentative="1">
+      <w:start w:val="1"/>
+      <w:numFmt w:val="bullet"/>
+      <w:lvlText w:val=""/>
+      <w:lvlJc w:val="left"/>
+      <w:pPr>
+        <w:tabs>
+          <w:tab w:val="num" w:pos="6480"/>
+        </w:tabs>
+        <w:ind w:left="6480" w:hanging="360"/>
+      </w:pPr>
+      <w:rPr>
+        <w:rFonts w:ascii="Wingdings" w:hAnsi="Wingdings" w:hint="default"/>
+        <w:sz w:val="20"/>
+      </w:rPr>
+    </w:lvl>
+  </w:abstractNum>
+  <w:abstractNum w:abstractNumId="3" w15:restartNumberingAfterBreak="0">
+    <w:nsid w:val="3CBE09C2"/>
+    <w:multiLevelType w:val="multilevel"/>
+    <w:tmpl w:val="35E64A92"/>
+    <w:lvl w:ilvl="0">
+      <w:start w:val="1"/>
+      <w:numFmt w:val="bullet"/>
+      <w:lvlText w:val=""/>
+      <w:lvlJc w:val="left"/>
+      <w:pPr>
+        <w:tabs>
+          <w:tab w:val="num" w:pos="720"/>
+        </w:tabs>
+        <w:ind w:left="720" w:hanging="360"/>
+      </w:pPr>
+      <w:rPr>
+        <w:rFonts w:ascii="Symbol" w:hAnsi="Symbol" w:hint="default"/>
+        <w:sz w:val="20"/>
+      </w:rPr>
+    </w:lvl>
+    <w:lvl w:ilvl="1" w:tentative="1">
+      <w:start w:val="1"/>
+      <w:numFmt w:val="bullet"/>
+      <w:lvlText w:val="o"/>
+      <w:lvlJc w:val="left"/>
+      <w:pPr>
+        <w:tabs>
+          <w:tab w:val="num" w:pos="1440"/>
+        </w:tabs>
+        <w:ind w:left="1440" w:hanging="360"/>
+      </w:pPr>
+      <w:rPr>
+        <w:rFonts w:ascii="Courier New" w:hAnsi="Courier New" w:hint="default"/>
+        <w:sz w:val="20"/>
+      </w:rPr>
+    </w:lvl>
+    <w:lvl w:ilvl="2" w:tentative="1">
+      <w:start w:val="1"/>
+      <w:numFmt w:val="bullet"/>
+      <w:lvlText w:val=""/>
+      <w:lvlJc w:val="left"/>
+      <w:pPr>
+        <w:tabs>
+          <w:tab w:val="num" w:pos="2160"/>
+        </w:tabs>
+        <w:ind w:left="2160" w:hanging="360"/>
+      </w:pPr>
+      <w:rPr>
+        <w:rFonts w:ascii="Wingdings" w:hAnsi="Wingdings" w:hint="default"/>
+        <w:sz w:val="20"/>
+      </w:rPr>
+    </w:lvl>
+    <w:lvl w:ilvl="3" w:tentative="1">
+      <w:start w:val="1"/>
+      <w:numFmt w:val="bullet"/>
+      <w:lvlText w:val=""/>
+      <w:lvlJc w:val="left"/>
+      <w:pPr>
+        <w:tabs>
+          <w:tab w:val="num" w:pos="2880"/>
+        </w:tabs>
+        <w:ind w:left="2880" w:hanging="360"/>
+      </w:pPr>
+      <w:rPr>
+        <w:rFonts w:ascii="Wingdings" w:hAnsi="Wingdings" w:hint="default"/>
+        <w:sz w:val="20"/>
+      </w:rPr>
+    </w:lvl>
+    <w:lvl w:ilvl="4" w:tentative="1">
+      <w:start w:val="1"/>
+      <w:numFmt w:val="bullet"/>
+      <w:lvlText w:val=""/>
+      <w:lvlJc w:val="left"/>
+      <w:pPr>
+        <w:tabs>
+          <w:tab w:val="num" w:pos="3600"/>
+        </w:tabs>
+        <w:ind w:left="3600" w:hanging="360"/>
+      </w:pPr>
+      <w:rPr>
+        <w:rFonts w:ascii="Wingdings" w:hAnsi="Wingdings" w:hint="default"/>
+        <w:sz w:val="20"/>
+      </w:rPr>
+    </w:lvl>
+    <w:lvl w:ilvl="5" w:tentative="1">
+      <w:start w:val="1"/>
+      <w:numFmt w:val="bullet"/>
+      <w:lvlText w:val=""/>
+      <w:lvlJc w:val="left"/>
+      <w:pPr>
+        <w:tabs>
+          <w:tab w:val="num" w:pos="4320"/>
+        </w:tabs>
+        <w:ind w:left="4320" w:hanging="360"/>
+      </w:pPr>
+      <w:rPr>
+        <w:rFonts w:ascii="Wingdings" w:hAnsi="Wingdings" w:hint="default"/>
+        <w:sz w:val="20"/>
+      </w:rPr>
+    </w:lvl>
+    <w:lvl w:ilvl="6" w:tentative="1">
+      <w:start w:val="1"/>
+      <w:numFmt w:val="bullet"/>
+      <w:lvlText w:val=""/>
+      <w:lvlJc w:val="left"/>
+      <w:pPr>
+        <w:tabs>
+          <w:tab w:val="num" w:pos="5040"/>
+        </w:tabs>
+        <w:ind w:left="5040" w:hanging="360"/>
+      </w:pPr>
+      <w:rPr>
+        <w:rFonts w:ascii="Wingdings" w:hAnsi="Wingdings" w:hint="default"/>
+        <w:sz w:val="20"/>
+      </w:rPr>
+    </w:lvl>
+    <w:lvl w:ilvl="7" w:tentative="1">
+      <w:start w:val="1"/>
+      <w:numFmt w:val="bullet"/>
+      <w:lvlText w:val=""/>
+      <w:lvlJc w:val="left"/>
+      <w:pPr>
+        <w:tabs>
+          <w:tab w:val="num" w:pos="5760"/>
+        </w:tabs>
+        <w:ind w:left="5760" w:hanging="360"/>
+      </w:pPr>
+      <w:rPr>
+        <w:rFonts w:ascii="Wingdings" w:hAnsi="Wingdings" w:hint="default"/>
+        <w:sz w:val="20"/>
+      </w:rPr>
+    </w:lvl>
+    <w:lvl w:ilvl="8" w:tentative="1">
+      <w:start w:val="1"/>
+      <w:numFmt w:val="bullet"/>
+      <w:lvlText w:val=""/>
+      <w:lvlJc w:val="left"/>
+      <w:pPr>
+        <w:tabs>
+          <w:tab w:val="num" w:pos="6480"/>
+        </w:tabs>
+        <w:ind w:left="6480" w:hanging="360"/>
+      </w:pPr>
+      <w:rPr>
+        <w:rFonts w:ascii="Wingdings" w:hAnsi="Wingdings" w:hint="default"/>
+        <w:sz w:val="20"/>
+      </w:rPr>
+    </w:lvl>
+  </w:abstractNum>
+  <w:abstractNum w:abstractNumId="4" w15:restartNumberingAfterBreak="0">
     <w:nsid w:val="3F2823D6"/>
     <w:multiLevelType w:val="hybridMultilevel"/>
     <w:tmpl w:val="63481C9E"/>
@@ -999,7 +1918,7 @@
       </w:pPr>
     </w:lvl>
   </w:abstractNum>
-  <w:abstractNum w:abstractNumId="1" w15:restartNumberingAfterBreak="0">
+  <w:abstractNum w:abstractNumId="5" w15:restartNumberingAfterBreak="0">
     <w:nsid w:val="642B08C5"/>
     <w:multiLevelType w:val="hybridMultilevel"/>
     <w:tmpl w:val="496C1E3A"/>
@@ -1111,7 +2030,7 @@
       </w:rPr>
     </w:lvl>
   </w:abstractNum>
-  <w:abstractNum w:abstractNumId="2" w15:restartNumberingAfterBreak="0">
+  <w:abstractNum w:abstractNumId="6" w15:restartNumberingAfterBreak="0">
     <w:nsid w:val="73A60746"/>
     <w:multiLevelType w:val="multilevel"/>
     <w:tmpl w:val="68249D38"/>
@@ -1261,13 +2180,25 @@
     </w:lvl>
   </w:abstractNum>
   <w:num w:numId="1" w16cid:durableId="1699114841">
+    <w:abstractNumId w:val="6"/>
+  </w:num>
+  <w:num w:numId="2" w16cid:durableId="1081681370">
+    <w:abstractNumId w:val="5"/>
+  </w:num>
+  <w:num w:numId="3" w16cid:durableId="2011133617">
+    <w:abstractNumId w:val="4"/>
+  </w:num>
+  <w:num w:numId="4" w16cid:durableId="1947275149">
+    <w:abstractNumId w:val="1"/>
+  </w:num>
+  <w:num w:numId="5" w16cid:durableId="733357360">
     <w:abstractNumId w:val="2"/>
   </w:num>
-  <w:num w:numId="2" w16cid:durableId="1081681370">
-    <w:abstractNumId w:val="1"/>
+  <w:num w:numId="6" w16cid:durableId="892305355">
+    <w:abstractNumId w:val="0"/>
   </w:num>
-  <w:num w:numId="3" w16cid:durableId="2011133617">
-    <w:abstractNumId w:val="0"/>
+  <w:num w:numId="7" w16cid:durableId="71318957">
+    <w:abstractNumId w:val="3"/>
   </w:num>
 </w:numbering>
 </file>
@@ -1717,6 +2648,7 @@
   <w:style w:type="character" w:default="1" w:styleId="DefaultParagraphFont">
     <w:name w:val="Default Paragraph Font"/>
     <w:uiPriority w:val="1"/>
+    <w:semiHidden/>
     <w:unhideWhenUsed/>
   </w:style>
   <w:style w:type="table" w:default="1" w:styleId="TableNormal">

</xml_diff>